<commit_message>
Adicionado o exercício 2
</commit_message>
<xml_diff>
--- a/Exercício Revisão.docx
+++ b/Exercício Revisão.docx
@@ -453,8 +453,9 @@
         <w:spacing w:line="480" w:lineRule="auto"/>
         <w:jc w:val="both"/>
       </w:pPr>
-      <w:bookmarkStart w:id="0" w:name="_GoBack"/>
-      <w:bookmarkEnd w:id="0"/>
+      <w:r>
+        <w:t>SELECT * FROM MUNICIPIO WHERE NOMEMUNICIPIO = 'BARRA BONITA';</w:t>
+      </w:r>
     </w:p>
     <w:p>
       <w:pPr>
@@ -476,19 +477,9 @@
     <w:p>
       <w:pPr>
         <w:pStyle w:val="PargrafodaLista"/>
-        <w:numPr>
-          <w:ilvl w:val="0"/>
-          <w:numId w:val="22"/>
-        </w:numPr>
         <w:spacing w:line="480" w:lineRule="auto"/>
         <w:jc w:val="both"/>
       </w:pPr>
-      <w:r>
-        <w:t>Exibir o</w:t>
-      </w:r>
-      <w:r>
-        <w:t>s municípios quem terminem com Bonita</w:t>
-      </w:r>
     </w:p>
     <w:p>
       <w:pPr>
@@ -504,7 +495,29 @@
         <w:t>Exibir o</w:t>
       </w:r>
       <w:r>
-        <w:t>s municípios quem possuem em qualquer parte do nome bonita</w:t>
+        <w:t>s municípios quem terminem com Bonita</w:t>
+      </w:r>
+    </w:p>
+    <w:p>
+      <w:pPr>
+        <w:pStyle w:val="PargrafodaLista"/>
+        <w:numPr>
+          <w:ilvl w:val="0"/>
+          <w:numId w:val="22"/>
+        </w:numPr>
+        <w:spacing w:line="480" w:lineRule="auto"/>
+        <w:jc w:val="both"/>
+      </w:pPr>
+      <w:r>
+        <w:t>Exibir o</w:t>
+      </w:r>
+      <w:r>
+        <w:t>s municípios quem possuem em qualque</w:t>
+      </w:r>
+      <w:bookmarkStart w:id="0" w:name="_GoBack"/>
+      <w:bookmarkEnd w:id="0"/>
+      <w:r>
+        <w:t>r parte do nome bonita</w:t>
       </w:r>
     </w:p>
     <w:p>

</xml_diff>

<commit_message>
Adicionado a resolução até o exercício 15
</commit_message>
<xml_diff>
--- a/Exercício Revisão.docx
+++ b/Exercício Revisão.docx
@@ -480,6 +480,9 @@
         <w:spacing w:line="480" w:lineRule="auto"/>
         <w:jc w:val="both"/>
       </w:pPr>
+      <w:r>
+        <w:t>SELECT * FROM MUNICIPIO WHERE NOMEMUNICIPIO LIKE 'BARRA%';</w:t>
+      </w:r>
     </w:p>
     <w:p>
       <w:pPr>
@@ -501,23 +504,11 @@
     <w:p>
       <w:pPr>
         <w:pStyle w:val="PargrafodaLista"/>
-        <w:numPr>
-          <w:ilvl w:val="0"/>
-          <w:numId w:val="22"/>
-        </w:numPr>
         <w:spacing w:line="480" w:lineRule="auto"/>
         <w:jc w:val="both"/>
       </w:pPr>
       <w:r>
-        <w:t>Exibir o</w:t>
-      </w:r>
-      <w:r>
-        <w:t>s municípios quem possuem em qualque</w:t>
-      </w:r>
-      <w:bookmarkStart w:id="0" w:name="_GoBack"/>
-      <w:bookmarkEnd w:id="0"/>
-      <w:r>
-        <w:t>r parte do nome bonita</w:t>
+        <w:t>SELECT * FROM MUNICIPIO WHERE NOMEMUNICIPIO LIKE '%BONITA';</w:t>
       </w:r>
     </w:p>
     <w:p>
@@ -531,22 +522,20 @@
         <w:jc w:val="both"/>
       </w:pPr>
       <w:r>
-        <w:t>Exibir os</w:t>
-      </w:r>
-      <w:r>
-        <w:t xml:space="preserve"> estado</w:t>
-      </w:r>
-      <w:r>
-        <w:t>s</w:t>
-      </w:r>
-      <w:r>
-        <w:t xml:space="preserve"> da região </w:t>
-      </w:r>
-      <w:r>
-        <w:t xml:space="preserve">com id </w:t>
-      </w:r>
-      <w:r>
-        <w:t>2</w:t>
+        <w:t>Exibir o</w:t>
+      </w:r>
+      <w:r>
+        <w:t>s municípios quem possuem em qualquer parte do nome bonita</w:t>
+      </w:r>
+    </w:p>
+    <w:p>
+      <w:pPr>
+        <w:pStyle w:val="PargrafodaLista"/>
+        <w:spacing w:line="480" w:lineRule="auto"/>
+        <w:jc w:val="both"/>
+      </w:pPr>
+      <w:r>
+        <w:t>SELECT * FROM MUNICIPIO WHERE NOMEMUNICIPIO LIKE '%BONITA%';</w:t>
       </w:r>
     </w:p>
     <w:p>
@@ -560,10 +549,32 @@
         <w:jc w:val="both"/>
       </w:pPr>
       <w:r>
-        <w:t>Exibir a</w:t>
-      </w:r>
-      <w:r>
-        <w:t>s mesorregiões em ordem alfabética de nome</w:t>
+        <w:t>Exibir os</w:t>
+      </w:r>
+      <w:r>
+        <w:t xml:space="preserve"> estado</w:t>
+      </w:r>
+      <w:r>
+        <w:t>s</w:t>
+      </w:r>
+      <w:r>
+        <w:t xml:space="preserve"> da região </w:t>
+      </w:r>
+      <w:r>
+        <w:t xml:space="preserve">com id </w:t>
+      </w:r>
+      <w:r>
+        <w:t>2</w:t>
+      </w:r>
+    </w:p>
+    <w:p>
+      <w:pPr>
+        <w:spacing w:line="480" w:lineRule="auto"/>
+        <w:ind w:left="708"/>
+        <w:jc w:val="both"/>
+      </w:pPr>
+      <w:r>
+        <w:t>SELECT NOMEESTADO FROM ESTADO WHERE IDREGIAO = 2;</w:t>
       </w:r>
     </w:p>
     <w:p>
@@ -577,10 +588,20 @@
         <w:jc w:val="both"/>
       </w:pPr>
       <w:r>
-        <w:t>Exibir o</w:t>
-      </w:r>
-      <w:r>
-        <w:t>s estados com id maior que 15</w:t>
+        <w:t>Exibir a</w:t>
+      </w:r>
+      <w:r>
+        <w:t>s mesorregiões em ordem alfabética de nome</w:t>
+      </w:r>
+    </w:p>
+    <w:p>
+      <w:pPr>
+        <w:pStyle w:val="PargrafodaLista"/>
+        <w:spacing w:line="480" w:lineRule="auto"/>
+        <w:jc w:val="both"/>
+      </w:pPr>
+      <w:r>
+        <w:t>SELECT * FROM MESOREGIAO ORDER BY NOMEMESOREGIAO;</w:t>
       </w:r>
     </w:p>
     <w:p>
@@ -597,13 +618,17 @@
         <w:t>Exibir o</w:t>
       </w:r>
       <w:r>
-        <w:t>s estado</w:t>
-      </w:r>
-      <w:r>
-        <w:t>s</w:t>
-      </w:r>
-      <w:r>
-        <w:t xml:space="preserve"> com id entre 20 e 30</w:t>
+        <w:t>s estados com id maior que 15</w:t>
+      </w:r>
+    </w:p>
+    <w:p>
+      <w:pPr>
+        <w:pStyle w:val="PargrafodaLista"/>
+        <w:spacing w:line="480" w:lineRule="auto"/>
+        <w:jc w:val="both"/>
+      </w:pPr>
+      <w:r>
+        <w:t>SELECT * FROM ESTADO WHERE IDESTADO &gt; 15;</w:t>
       </w:r>
     </w:p>
     <w:p>
@@ -620,7 +645,23 @@
         <w:t>Exibir o</w:t>
       </w:r>
       <w:r>
-        <w:t>s estados com id 11, 12, 21, 31, 41, 42, 47</w:t>
+        <w:t>s estado</w:t>
+      </w:r>
+      <w:r>
+        <w:t>s</w:t>
+      </w:r>
+      <w:r>
+        <w:t xml:space="preserve"> com id entre 20 e 30</w:t>
+      </w:r>
+    </w:p>
+    <w:p>
+      <w:pPr>
+        <w:pStyle w:val="PargrafodaLista"/>
+        <w:spacing w:line="480" w:lineRule="auto"/>
+        <w:jc w:val="both"/>
+      </w:pPr>
+      <w:r>
+        <w:t>SELECT * FROM ESTADO WHERE IDESTADO &gt;= 20 AND IDESTADO &lt;= 30;</w:t>
       </w:r>
     </w:p>
     <w:p>
@@ -634,10 +675,20 @@
         <w:jc w:val="both"/>
       </w:pPr>
       <w:r>
-        <w:t>Exibir a quantidade de</w:t>
-      </w:r>
-      <w:r>
-        <w:t xml:space="preserve"> estados cadastrados</w:t>
+        <w:t>Exibir o</w:t>
+      </w:r>
+      <w:r>
+        <w:t>s estados com id 11, 12, 21, 31, 41, 42, 47</w:t>
+      </w:r>
+    </w:p>
+    <w:p>
+      <w:pPr>
+        <w:pStyle w:val="PargrafodaLista"/>
+        <w:spacing w:line="480" w:lineRule="auto"/>
+        <w:jc w:val="both"/>
+      </w:pPr>
+      <w:r>
+        <w:t>SELECT * FROM ESTADO WHERE IDESTADO IN ('11', '12', '21', '31', '41', '42', '47');</w:t>
       </w:r>
     </w:p>
     <w:p>
@@ -651,28 +702,29 @@
         <w:jc w:val="both"/>
       </w:pPr>
       <w:r>
-        <w:t>E</w:t>
-      </w:r>
-      <w:r>
-        <w:t xml:space="preserve">xibir o maior valor do </w:t>
-      </w:r>
-      <w:r>
-        <w:t xml:space="preserve">campo </w:t>
-      </w:r>
-      <w:r>
-        <w:t>id d</w:t>
-      </w:r>
-      <w:r>
-        <w:t>a tabela</w:t>
-      </w:r>
-      <w:r>
-        <w:t xml:space="preserve"> </w:t>
-      </w:r>
-      <w:r>
-        <w:t xml:space="preserve">de </w:t>
-      </w:r>
-      <w:r>
-        <w:t>municípios</w:t>
+        <w:t>Exibir a quantidade de</w:t>
+      </w:r>
+      <w:r>
+        <w:t xml:space="preserve"> estados cadastrados</w:t>
+      </w:r>
+    </w:p>
+    <w:p>
+      <w:pPr>
+        <w:pStyle w:val="PargrafodaLista"/>
+        <w:spacing w:line="480" w:lineRule="auto"/>
+        <w:jc w:val="both"/>
+      </w:pPr>
+      <w:r>
+        <w:lastRenderedPageBreak/>
+        <w:t xml:space="preserve">SELECT </w:t>
+      </w:r>
+      <w:proofErr w:type="gramStart"/>
+      <w:r>
+        <w:t>COUNT(</w:t>
+      </w:r>
+      <w:proofErr w:type="gramEnd"/>
+      <w:r>
+        <w:t>*) FROM ESTADO;</w:t>
       </w:r>
     </w:p>
     <w:p>
@@ -689,13 +741,7 @@
         <w:t>E</w:t>
       </w:r>
       <w:r>
-        <w:t xml:space="preserve">xibir o </w:t>
-      </w:r>
-      <w:r>
-        <w:t>menor</w:t>
-      </w:r>
-      <w:r>
-        <w:t xml:space="preserve"> valor do </w:t>
+        <w:t xml:space="preserve">xibir o maior valor do </w:t>
       </w:r>
       <w:r>
         <w:t xml:space="preserve">campo </w:t>
@@ -714,6 +760,24 @@
       </w:r>
       <w:r>
         <w:t>municípios</w:t>
+      </w:r>
+    </w:p>
+    <w:p>
+      <w:pPr>
+        <w:pStyle w:val="PargrafodaLista"/>
+        <w:spacing w:line="480" w:lineRule="auto"/>
+        <w:jc w:val="both"/>
+      </w:pPr>
+      <w:r>
+        <w:t xml:space="preserve">SELECT </w:t>
+      </w:r>
+      <w:proofErr w:type="gramStart"/>
+      <w:r>
+        <w:t>MAX(</w:t>
+      </w:r>
+      <w:proofErr w:type="gramEnd"/>
+      <w:r>
+        <w:t>IDMUNICIPIO) FROM MUNICIPIO;</w:t>
       </w:r>
     </w:p>
     <w:p>
@@ -727,10 +791,55 @@
         <w:jc w:val="both"/>
       </w:pPr>
       <w:r>
-        <w:t>Exibir e c</w:t>
-      </w:r>
-      <w:r>
-        <w:t>alcular o somatório dos ids dos estados cadastrados</w:t>
+        <w:t>E</w:t>
+      </w:r>
+      <w:r>
+        <w:t xml:space="preserve">xibir o </w:t>
+      </w:r>
+      <w:r>
+        <w:t>menor</w:t>
+      </w:r>
+      <w:r>
+        <w:t xml:space="preserve"> valor do </w:t>
+      </w:r>
+      <w:r>
+        <w:t xml:space="preserve">campo </w:t>
+      </w:r>
+      <w:r>
+        <w:t>id d</w:t>
+      </w:r>
+      <w:r>
+        <w:t>a tabela</w:t>
+      </w:r>
+      <w:r>
+        <w:t xml:space="preserve"> </w:t>
+      </w:r>
+      <w:r>
+        <w:t xml:space="preserve">de </w:t>
+      </w:r>
+      <w:r>
+        <w:t>municípios</w:t>
+      </w:r>
+    </w:p>
+    <w:p>
+      <w:pPr>
+        <w:pStyle w:val="PargrafodaLista"/>
+        <w:spacing w:line="480" w:lineRule="auto"/>
+        <w:jc w:val="both"/>
+      </w:pPr>
+      <w:r>
+        <w:t xml:space="preserve">SELECT </w:t>
+      </w:r>
+      <w:proofErr w:type="gramStart"/>
+      <w:r>
+        <w:t>MIN</w:t>
+      </w:r>
+      <w:r>
+        <w:t>(</w:t>
+      </w:r>
+      <w:proofErr w:type="gramEnd"/>
+      <w:r>
+        <w:t>IDMUNICIPIO) FROM MUNICIPIO;</w:t>
       </w:r>
     </w:p>
     <w:p>
@@ -744,10 +853,28 @@
         <w:jc w:val="both"/>
       </w:pPr>
       <w:r>
-        <w:t>Exibir e</w:t>
-      </w:r>
-      <w:r>
-        <w:t xml:space="preserve"> calcular a média dos ids dos estados cadastrados</w:t>
+        <w:t>Exibir e c</w:t>
+      </w:r>
+      <w:r>
+        <w:t>alcular o somatório dos ids dos estados cadastrados</w:t>
+      </w:r>
+    </w:p>
+    <w:p>
+      <w:pPr>
+        <w:pStyle w:val="PargrafodaLista"/>
+        <w:spacing w:line="480" w:lineRule="auto"/>
+        <w:jc w:val="both"/>
+      </w:pPr>
+      <w:r>
+        <w:t xml:space="preserve">SELECT IDESTADO, (SELECT </w:t>
+      </w:r>
+      <w:proofErr w:type="gramStart"/>
+      <w:r>
+        <w:t>SUM(</w:t>
+      </w:r>
+      <w:proofErr w:type="gramEnd"/>
+      <w:r>
+        <w:t>IDESTADO) FROM ESTADO) AS SOMATORIA FROM ESTADO;</w:t>
       </w:r>
     </w:p>
     <w:p>
@@ -761,10 +888,37 @@
         <w:jc w:val="both"/>
       </w:pPr>
       <w:r>
-        <w:t>E</w:t>
-      </w:r>
-      <w:r>
-        <w:t>xibir os estados da região norte</w:t>
+        <w:t>Exibir e</w:t>
+      </w:r>
+      <w:r>
+        <w:t xml:space="preserve"> calcular a média dos ids dos estados cadastrados</w:t>
+      </w:r>
+    </w:p>
+    <w:p>
+      <w:pPr>
+        <w:pStyle w:val="PargrafodaLista"/>
+        <w:spacing w:line="480" w:lineRule="auto"/>
+        <w:jc w:val="both"/>
+      </w:pPr>
+      <w:r>
+        <w:t xml:space="preserve">SELECT IDESTADO, (SELECT </w:t>
+      </w:r>
+      <w:proofErr w:type="gramStart"/>
+      <w:r>
+        <w:t>AVG</w:t>
+      </w:r>
+      <w:r>
+        <w:t>(</w:t>
+      </w:r>
+      <w:proofErr w:type="gramEnd"/>
+      <w:r>
+        <w:t xml:space="preserve">IDESTADO) FROM ESTADO) AS </w:t>
+      </w:r>
+      <w:r>
+        <w:t>MEDIA</w:t>
+      </w:r>
+      <w:r>
+        <w:t xml:space="preserve"> FROM ESTADO;</w:t>
       </w:r>
     </w:p>
     <w:p>
@@ -777,13 +931,15 @@
         <w:spacing w:line="480" w:lineRule="auto"/>
         <w:jc w:val="both"/>
       </w:pPr>
+      <w:bookmarkStart w:id="0" w:name="_GoBack"/>
       <w:r>
         <w:t>E</w:t>
       </w:r>
       <w:r>
-        <w:t>xibir os estados das regiões sul e sudeste</w:t>
+        <w:t>xibir os estados da região norte</w:t>
       </w:r>
     </w:p>
+    <w:bookmarkEnd w:id="0"/>
     <w:p>
       <w:pPr>
         <w:pStyle w:val="PargrafodaLista"/>
@@ -798,7 +954,7 @@
         <w:t>E</w:t>
       </w:r>
       <w:r>
-        <w:t>xibir o nome da região e o nome de seus estados e siglas</w:t>
+        <w:t>xibir os estados das regiões sul e sudeste</w:t>
       </w:r>
     </w:p>
     <w:p>
@@ -812,8 +968,32 @@
         <w:jc w:val="both"/>
       </w:pPr>
       <w:r>
+        <w:t>E</w:t>
+      </w:r>
+      <w:r>
+        <w:t>xibir o nome da região e o nome de seus estados e siglas</w:t>
+      </w:r>
+    </w:p>
+    <w:p>
+      <w:pPr>
+        <w:pStyle w:val="PargrafodaLista"/>
+        <w:numPr>
+          <w:ilvl w:val="0"/>
+          <w:numId w:val="22"/>
+        </w:numPr>
+        <w:spacing w:line="480" w:lineRule="auto"/>
+        <w:jc w:val="both"/>
+      </w:pPr>
+      <w:r>
         <w:t>Exibir os municípios do estado de São Paulo</w:t>
       </w:r>
+    </w:p>
+    <w:p>
+      <w:pPr>
+        <w:pStyle w:val="PargrafodaLista"/>
+        <w:spacing w:line="480" w:lineRule="auto"/>
+        <w:jc w:val="both"/>
+      </w:pPr>
     </w:p>
     <w:sectPr>
       <w:pgSz w:w="11906" w:h="16838"/>
@@ -3944,6 +4124,16 @@
       <w:u w:val="single"/>
     </w:rPr>
   </w:style>
+  <w:style w:type="character" w:customStyle="1" w:styleId="hljs-keyword">
+    <w:name w:val="hljs-keyword"/>
+    <w:basedOn w:val="Fontepargpadro"/>
+    <w:rsid w:val="00964468"/>
+  </w:style>
+  <w:style w:type="character" w:customStyle="1" w:styleId="hljs-builtin">
+    <w:name w:val="hljs-built_in"/>
+    <w:basedOn w:val="Fontepargpadro"/>
+    <w:rsid w:val="00964468"/>
+  </w:style>
 </w:styles>
 </file>
 

</xml_diff>

<commit_message>
adicionado a resolução do exercício 16
</commit_message>
<xml_diff>
--- a/Exercício Revisão.docx
+++ b/Exercício Revisão.docx
@@ -261,7 +261,7 @@
                     <pic:cNvPicPr/>
                   </pic:nvPicPr>
                   <pic:blipFill>
-                    <a:blip r:embed="rId5">
+                    <a:blip r:embed="rId6">
                       <a:extLst>
                         <a:ext uri="{28A0092B-C50C-407E-A947-70E740481C1C}">
                           <a14:useLocalDpi xmlns:a14="http://schemas.microsoft.com/office/drawing/2010/main" val="0"/>
@@ -324,7 +324,7 @@
       <w:r>
         <w:t xml:space="preserve">os arquivos </w:t>
       </w:r>
-      <w:hyperlink r:id="rId6" w:history="1">
+      <w:hyperlink r:id="rId7" w:history="1">
         <w:proofErr w:type="spellStart"/>
         <w:r>
           <w:rPr>
@@ -337,7 +337,7 @@
       <w:r>
         <w:t xml:space="preserve"> e </w:t>
       </w:r>
-      <w:hyperlink r:id="rId7" w:history="1">
+      <w:hyperlink r:id="rId8" w:history="1">
         <w:proofErr w:type="spellStart"/>
         <w:r>
           <w:rPr>
@@ -362,7 +362,7 @@
       <w:r>
         <w:t xml:space="preserve"> (para maiores informações, também está disponível o </w:t>
       </w:r>
-      <w:hyperlink r:id="rId8" w:history="1">
+      <w:hyperlink r:id="rId9" w:history="1">
         <w:r>
           <w:rPr>
             <w:rStyle w:val="Hyperlink"/>
@@ -931,15 +931,104 @@
         <w:spacing w:line="480" w:lineRule="auto"/>
         <w:jc w:val="both"/>
       </w:pPr>
+      <w:r>
+        <w:t>E</w:t>
+      </w:r>
+      <w:r>
+        <w:t>xibir os estados da região norte</w:t>
+      </w:r>
+    </w:p>
+    <w:p>
+      <w:pPr>
+        <w:pStyle w:val="SemEspaamento"/>
+        <w:ind w:left="426"/>
+      </w:pPr>
+      <w:r>
+        <w:t xml:space="preserve">SELECT </w:t>
+      </w:r>
+      <w:proofErr w:type="spellStart"/>
+      <w:proofErr w:type="gramStart"/>
+      <w:r>
+        <w:t>e.idestado</w:t>
+      </w:r>
+      <w:proofErr w:type="spellEnd"/>
+      <w:proofErr w:type="gramEnd"/>
+      <w:r>
+        <w:t xml:space="preserve">, </w:t>
+      </w:r>
+      <w:proofErr w:type="spellStart"/>
+      <w:r>
+        <w:t>e.nomeestado</w:t>
+      </w:r>
+      <w:proofErr w:type="spellEnd"/>
+      <w:r>
+        <w:t xml:space="preserve">, </w:t>
+      </w:r>
+      <w:proofErr w:type="spellStart"/>
+      <w:r>
+        <w:t>e.uf</w:t>
+      </w:r>
+      <w:proofErr w:type="spellEnd"/>
+      <w:r>
+        <w:t xml:space="preserve">, </w:t>
+      </w:r>
+      <w:proofErr w:type="spellStart"/>
+      <w:r>
+        <w:t>r.nomeregiao</w:t>
+      </w:r>
+      <w:proofErr w:type="spellEnd"/>
+      <w:r>
+        <w:t xml:space="preserve"> FROM ESTADO e INNER JOIN </w:t>
+      </w:r>
+      <w:proofErr w:type="spellStart"/>
+      <w:r>
+        <w:t>regiao</w:t>
+      </w:r>
+      <w:proofErr w:type="spellEnd"/>
+      <w:r>
+        <w:t xml:space="preserve"> r ON </w:t>
+      </w:r>
+      <w:proofErr w:type="spellStart"/>
+      <w:r>
+        <w:t>e.IDREGIAO</w:t>
+      </w:r>
+      <w:proofErr w:type="spellEnd"/>
+      <w:r>
+        <w:t xml:space="preserve"> = </w:t>
+      </w:r>
+      <w:proofErr w:type="spellStart"/>
+      <w:r>
+        <w:t>r.idregiao</w:t>
+      </w:r>
+      <w:proofErr w:type="spellEnd"/>
+      <w:r>
+        <w:t xml:space="preserve"> </w:t>
+      </w:r>
+      <w:proofErr w:type="spellStart"/>
+      <w:r>
+        <w:t>where</w:t>
+      </w:r>
+      <w:proofErr w:type="spellEnd"/>
+      <w:r>
+        <w:t xml:space="preserve"> </w:t>
+      </w:r>
+      <w:proofErr w:type="spellStart"/>
+      <w:r>
+        <w:t>r.nomeregiao</w:t>
+      </w:r>
+      <w:proofErr w:type="spellEnd"/>
+      <w:r>
+        <w:t xml:space="preserve"> = 'norte'</w:t>
+      </w:r>
+    </w:p>
+    <w:p>
+      <w:pPr>
+        <w:pStyle w:val="SemEspaamento"/>
+        <w:ind w:left="426"/>
+      </w:pPr>
       <w:bookmarkStart w:id="0" w:name="_GoBack"/>
-      <w:r>
-        <w:t>E</w:t>
-      </w:r>
-      <w:r>
-        <w:t>xibir os estados da região norte</w:t>
-      </w:r>
+      <w:bookmarkEnd w:id="0"/>
     </w:p>
-    <w:bookmarkEnd w:id="0"/>
     <w:p>
       <w:pPr>
         <w:pStyle w:val="PargrafodaLista"/>
@@ -4134,6 +4223,18 @@
     <w:basedOn w:val="Fontepargpadro"/>
     <w:rsid w:val="00964468"/>
   </w:style>
+  <w:style w:type="paragraph" w:styleId="SemEspaamento">
+    <w:name w:val="No Spacing"/>
+    <w:uiPriority w:val="1"/>
+    <w:qFormat/>
+    <w:rsid w:val="00EF0B56"/>
+    <w:pPr>
+      <w:spacing w:after="0" w:line="240" w:lineRule="auto"/>
+    </w:pPr>
+    <w:rPr>
+      <w:sz w:val="24"/>
+    </w:rPr>
+  </w:style>
 </w:styles>
 </file>
 
@@ -4430,4 +4531,16 @@
     </a:ext>
   </a:extLst>
 </a:theme>
+</file>
+
+<file path=customXml/item1.xml><?xml version="1.0" encoding="utf-8"?>
+<b:Sources xmlns:b="http://schemas.openxmlformats.org/officeDocument/2006/bibliography" xmlns="http://schemas.openxmlformats.org/officeDocument/2006/bibliography" SelectedStyle="\APASixthEditionOfficeOnline.xsl" StyleName="APA" Version="6"/>
+</file>
+
+<file path=customXml/itemProps1.xml><?xml version="1.0" encoding="utf-8"?>
+<ds:datastoreItem xmlns:ds="http://schemas.openxmlformats.org/officeDocument/2006/customXml" ds:itemID="{B3859A9D-063A-4986-81B7-4D9272EB178C}">
+  <ds:schemaRefs>
+    <ds:schemaRef ds:uri="http://schemas.openxmlformats.org/officeDocument/2006/bibliography"/>
+  </ds:schemaRefs>
+</ds:datastoreItem>
 </file>
</xml_diff>

<commit_message>
feito até o exercício 18
</commit_message>
<xml_diff>
--- a/Exercício Revisão.docx
+++ b/Exercício Revisão.docx
@@ -319,6 +319,25 @@
         <w:jc w:val="both"/>
       </w:pPr>
       <w:r>
+        <w:t xml:space="preserve">Nome: </w:t>
+      </w:r>
+      <w:proofErr w:type="spellStart"/>
+      <w:r>
+        <w:t>Elisson</w:t>
+      </w:r>
+      <w:proofErr w:type="spellEnd"/>
+      <w:r>
+        <w:t xml:space="preserve"> Guerra</w:t>
+      </w:r>
+      <w:bookmarkStart w:id="0" w:name="_GoBack"/>
+      <w:bookmarkEnd w:id="0"/>
+    </w:p>
+    <w:p>
+      <w:pPr>
+        <w:spacing w:after="240" w:line="240" w:lineRule="auto"/>
+        <w:jc w:val="both"/>
+      </w:pPr>
+      <w:r>
         <w:t xml:space="preserve">Baixe </w:t>
       </w:r>
       <w:r>
@@ -702,6 +721,7 @@
         <w:jc w:val="both"/>
       </w:pPr>
       <w:r>
+        <w:lastRenderedPageBreak/>
         <w:t>Exibir a quantidade de</w:t>
       </w:r>
       <w:r>
@@ -715,7 +735,6 @@
         <w:jc w:val="both"/>
       </w:pPr>
       <w:r>
-        <w:lastRenderedPageBreak/>
         <w:t xml:space="preserve">SELECT </w:t>
       </w:r>
       <w:proofErr w:type="gramStart"/>
@@ -1026,8 +1045,6 @@
         <w:pStyle w:val="SemEspaamento"/>
         <w:ind w:left="426"/>
       </w:pPr>
-      <w:bookmarkStart w:id="0" w:name="_GoBack"/>
-      <w:bookmarkEnd w:id="0"/>
     </w:p>
     <w:p>
       <w:pPr>
@@ -1048,6 +1065,103 @@
     </w:p>
     <w:p>
       <w:pPr>
+        <w:pStyle w:val="SemEspaamento"/>
+        <w:ind w:left="426"/>
+      </w:pPr>
+      <w:r>
+        <w:t xml:space="preserve">SELECT </w:t>
+      </w:r>
+      <w:proofErr w:type="spellStart"/>
+      <w:proofErr w:type="gramStart"/>
+      <w:r>
+        <w:t>e.idestado</w:t>
+      </w:r>
+      <w:proofErr w:type="spellEnd"/>
+      <w:proofErr w:type="gramEnd"/>
+      <w:r>
+        <w:t xml:space="preserve">, </w:t>
+      </w:r>
+      <w:proofErr w:type="spellStart"/>
+      <w:r>
+        <w:t>e.nomeestado</w:t>
+      </w:r>
+      <w:proofErr w:type="spellEnd"/>
+      <w:r>
+        <w:t xml:space="preserve">, </w:t>
+      </w:r>
+      <w:proofErr w:type="spellStart"/>
+      <w:r>
+        <w:t>e.uf</w:t>
+      </w:r>
+      <w:proofErr w:type="spellEnd"/>
+      <w:r>
+        <w:t xml:space="preserve">, </w:t>
+      </w:r>
+      <w:proofErr w:type="spellStart"/>
+      <w:r>
+        <w:t>r.nomeregiao</w:t>
+      </w:r>
+      <w:proofErr w:type="spellEnd"/>
+      <w:r>
+        <w:t xml:space="preserve"> FROM ESTADO e INNER JOIN </w:t>
+      </w:r>
+      <w:proofErr w:type="spellStart"/>
+      <w:r>
+        <w:t>regiao</w:t>
+      </w:r>
+      <w:proofErr w:type="spellEnd"/>
+      <w:r>
+        <w:t xml:space="preserve"> r ON </w:t>
+      </w:r>
+      <w:proofErr w:type="spellStart"/>
+      <w:r>
+        <w:t>e.IDREGIAO</w:t>
+      </w:r>
+      <w:proofErr w:type="spellEnd"/>
+      <w:r>
+        <w:t xml:space="preserve"> = </w:t>
+      </w:r>
+      <w:proofErr w:type="spellStart"/>
+      <w:r>
+        <w:t>r.idregiao</w:t>
+      </w:r>
+      <w:proofErr w:type="spellEnd"/>
+      <w:r>
+        <w:t xml:space="preserve"> </w:t>
+      </w:r>
+      <w:proofErr w:type="spellStart"/>
+      <w:r>
+        <w:t>where</w:t>
+      </w:r>
+      <w:proofErr w:type="spellEnd"/>
+      <w:r>
+        <w:t xml:space="preserve"> </w:t>
+      </w:r>
+      <w:proofErr w:type="spellStart"/>
+      <w:r>
+        <w:t>r.nomeregiao</w:t>
+      </w:r>
+      <w:proofErr w:type="spellEnd"/>
+      <w:r>
+        <w:t xml:space="preserve"> in (‘</w:t>
+      </w:r>
+      <w:proofErr w:type="spellStart"/>
+      <w:r>
+        <w:t>sul’,’sudeste</w:t>
+      </w:r>
+      <w:proofErr w:type="spellEnd"/>
+      <w:r>
+        <w:t>’);</w:t>
+      </w:r>
+    </w:p>
+    <w:p>
+      <w:pPr>
+        <w:pStyle w:val="SemEspaamento"/>
+        <w:ind w:left="426"/>
+      </w:pPr>
+    </w:p>
+    <w:p>
+      <w:pPr>
         <w:pStyle w:val="PargrafodaLista"/>
         <w:numPr>
           <w:ilvl w:val="0"/>
@@ -1065,6 +1179,29 @@
     </w:p>
     <w:p>
       <w:pPr>
+        <w:pStyle w:val="SemEspaamento"/>
+        <w:ind w:left="567"/>
+      </w:pPr>
+      <w:r>
+        <w:t xml:space="preserve">SELECT </w:t>
+      </w:r>
+      <w:proofErr w:type="gramStart"/>
+      <w:r>
+        <w:t>E.NOMEESTADO</w:t>
+      </w:r>
+      <w:proofErr w:type="gramEnd"/>
+      <w:r>
+        <w:t>, E.UF, R.NOMEREGIAO FROM ESTADO e INNER JOIN REGIAO R ON E.IDREGIAO = R.IDREGIAO WHERE R.NOMEREGIAO IN ('NORTE','SUL','SUDESTE','CENTRO-OESTE','NORDESTE') ORDER BY E.NOMEESTADO;</w:t>
+      </w:r>
+    </w:p>
+    <w:p>
+      <w:pPr>
+        <w:pStyle w:val="SemEspaamento"/>
+        <w:ind w:left="567"/>
+      </w:pPr>
+    </w:p>
+    <w:p>
+      <w:pPr>
         <w:pStyle w:val="PargrafodaLista"/>
         <w:numPr>
           <w:ilvl w:val="0"/>
@@ -1079,8 +1216,8 @@
     </w:p>
     <w:p>
       <w:pPr>
-        <w:pStyle w:val="PargrafodaLista"/>
         <w:spacing w:line="480" w:lineRule="auto"/>
+        <w:ind w:left="360"/>
         <w:jc w:val="both"/>
       </w:pPr>
     </w:p>
@@ -4538,7 +4675,7 @@
 </file>
 
 <file path=customXml/itemProps1.xml><?xml version="1.0" encoding="utf-8"?>
-<ds:datastoreItem xmlns:ds="http://schemas.openxmlformats.org/officeDocument/2006/customXml" ds:itemID="{B3859A9D-063A-4986-81B7-4D9272EB178C}">
+<ds:datastoreItem xmlns:ds="http://schemas.openxmlformats.org/officeDocument/2006/customXml" ds:itemID="{26AB7087-2138-415D-B988-617AEAC9F63C}">
   <ds:schemaRefs>
     <ds:schemaRef ds:uri="http://schemas.openxmlformats.org/officeDocument/2006/bibliography"/>
   </ds:schemaRefs>

</xml_diff>